<commit_message>
Corrección de errores 1.0
</commit_message>
<xml_diff>
--- a/01 Analisis de Negocio/AN_PRPY_PRESENTACIÓN DEL PROYECTO.docx
+++ b/01 Analisis de Negocio/AN_PRPY_PRESENTACIÓN DEL PROYECTO.docx
@@ -24,25 +24,21 @@
           <w:szCs w:val="24"/>
           <w:u w:val="single"/>
         </w:rPr>
-        <w:t>PRESENTACIÓN DEL PROY</w:t>
-      </w:r>
-      <w:bookmarkStart w:id="0" w:name="_GoBack"/>
-      <w:bookmarkEnd w:id="0"/>
-      <w:r>
+        <w:t>PRESENTACIÓN DEL PROYECTO</w:t>
+      </w:r>
+    </w:p>
+    <w:p>
+      <w:pPr>
+        <w:spacing w:line="480" w:lineRule="auto"/>
         <w:rPr>
           <w:rFonts w:ascii="Times New Roman" w:hAnsi="Times New Roman" w:cs="Times New Roman"/>
           <w:b/>
           <w:bCs/>
           <w:sz w:val="24"/>
           <w:szCs w:val="24"/>
-          <w:u w:val="single"/>
-        </w:rPr>
-        <w:t>ECTO</w:t>
-      </w:r>
-    </w:p>
-    <w:p>
-      <w:pPr>
-        <w:spacing w:line="480" w:lineRule="auto"/>
+        </w:rPr>
+      </w:pPr>
+      <w:r>
         <w:rPr>
           <w:rFonts w:ascii="Times New Roman" w:hAnsi="Times New Roman" w:cs="Times New Roman"/>
           <w:b/>
@@ -50,8 +46,40 @@
           <w:sz w:val="24"/>
           <w:szCs w:val="24"/>
         </w:rPr>
-      </w:pPr>
-      <w:r>
+        <w:t>INTRODUCCIÓN:</w:t>
+      </w:r>
+    </w:p>
+    <w:p>
+      <w:pPr>
+        <w:spacing w:line="480" w:lineRule="auto"/>
+        <w:rPr>
+          <w:rFonts w:ascii="Times New Roman" w:hAnsi="Times New Roman" w:cs="Times New Roman"/>
+          <w:sz w:val="24"/>
+          <w:szCs w:val="24"/>
+        </w:rPr>
+      </w:pPr>
+      <w:r>
+        <w:rPr>
+          <w:rFonts w:ascii="Times New Roman" w:hAnsi="Times New Roman" w:cs="Times New Roman"/>
+          <w:sz w:val="24"/>
+          <w:szCs w:val="24"/>
+        </w:rPr>
+        <w:t>El presente proyecto de evolución de software pretende formular, analizar, diseñar e implementar un producto software en el cuidado de personas de tercera edad que será de gran utilidad en el sector geriátrico de nuestro país. Esta idea de emprendimiento inició con la observación de muchas personas de tercera edad que en su día a día necesitan de diversos cuidados, tanto generales ya sea higiene y alimentación; como especializados y, por lo general, sus familiares no tienen el tiempo o la capacidad necesaria para cumplir con las necesidades que estos demandan. Por lo tanto, el valor agregado de nuestro producto se basa en darle a los familiares de pacientes geriátricos la capacidad de acceder fácilmente a la contratación de servicios especializados en cuidados de adulto mayor. Los familiares podrán buscar y contratar un cuidador capacitado y especializado en la atención de adultos mayores con el objetivo de suplir la necesidad de velar por el cuidado y la atención de sus seres más queridos.</w:t>
+      </w:r>
+    </w:p>
+    <w:p>
+      <w:pPr>
+        <w:spacing w:line="480" w:lineRule="auto"/>
+        <w:rPr>
+          <w:rFonts w:ascii="Times New Roman" w:hAnsi="Times New Roman" w:cs="Times New Roman"/>
+          <w:sz w:val="24"/>
+          <w:szCs w:val="24"/>
+        </w:rPr>
+      </w:pPr>
+    </w:p>
+    <w:p>
+      <w:pPr>
+        <w:spacing w:line="480" w:lineRule="auto"/>
         <w:rPr>
           <w:rFonts w:ascii="Times New Roman" w:hAnsi="Times New Roman" w:cs="Times New Roman"/>
           <w:b/>
@@ -59,40 +87,9 @@
           <w:sz w:val="24"/>
           <w:szCs w:val="24"/>
         </w:rPr>
-        <w:t>INTRODUCCIÓN:</w:t>
-      </w:r>
-    </w:p>
-    <w:p>
-      <w:pPr>
-        <w:spacing w:line="480" w:lineRule="auto"/>
-        <w:rPr>
-          <w:rFonts w:ascii="Times New Roman" w:hAnsi="Times New Roman" w:cs="Times New Roman"/>
-          <w:sz w:val="24"/>
-          <w:szCs w:val="24"/>
-        </w:rPr>
-      </w:pPr>
-      <w:r>
-        <w:rPr>
-          <w:rFonts w:ascii="Times New Roman" w:hAnsi="Times New Roman" w:cs="Times New Roman"/>
-          <w:sz w:val="24"/>
-          <w:szCs w:val="24"/>
-        </w:rPr>
-        <w:t>El presente proyecto de evolución de software pretende formular, analizar, diseñar e implementar un producto software en el cuidado de personas de tercera edad que será de gran utilidad en el sector geriátrico de nuestro país. Esta idea de emprendimiento inició con la observación de muchas personas de tercera edad que en su día a día necesitan de diversos cuidados, tanto generales ya sea higiene y alimentación; como especializados y, por lo general, sus familiares no tienen el tiempo o la capacidad necesaria para cumplir con las necesidades que estos demandan. Por lo tanto, el valor agregado de nuestro producto se basa en darle a los familiares de pacientes geriátricos la capacidad de acceder fácilmente a la contratación de servicios especializados en cuidados de adulto mayor. Los familiares podrán buscar y contratar un cuidador capacitado y especializado en la atención de adultos mayores con el objetivo de suplir la necesidad de velar por el cuidado y la atención de sus seres más queridos.</w:t>
-      </w:r>
-    </w:p>
-    <w:p>
-      <w:pPr>
-        <w:spacing w:line="480" w:lineRule="auto"/>
-        <w:rPr>
-          <w:rFonts w:ascii="Times New Roman" w:hAnsi="Times New Roman" w:cs="Times New Roman"/>
-          <w:sz w:val="24"/>
-          <w:szCs w:val="24"/>
-        </w:rPr>
-      </w:pPr>
-    </w:p>
-    <w:p>
-      <w:pPr>
-        <w:spacing w:line="480" w:lineRule="auto"/>
+      </w:pPr>
+      <w:bookmarkStart w:id="0" w:name="_GoBack"/>
+      <w:r>
         <w:rPr>
           <w:rFonts w:ascii="Times New Roman" w:hAnsi="Times New Roman" w:cs="Times New Roman"/>
           <w:b/>
@@ -100,8 +97,53 @@
           <w:sz w:val="24"/>
           <w:szCs w:val="24"/>
         </w:rPr>
-      </w:pPr>
-      <w:r>
+        <w:t>DESCRIPCIÓN DE LA EMPRESA:</w:t>
+      </w:r>
+    </w:p>
+    <w:bookmarkEnd w:id="0"/>
+    <w:p>
+      <w:pPr>
+        <w:spacing w:line="480" w:lineRule="auto"/>
+        <w:rPr>
+          <w:rFonts w:ascii="Times New Roman" w:hAnsi="Times New Roman" w:cs="Times New Roman"/>
+          <w:sz w:val="24"/>
+          <w:szCs w:val="24"/>
+        </w:rPr>
+      </w:pPr>
+      <w:proofErr w:type="spellStart"/>
+      <w:r>
+        <w:rPr>
+          <w:rFonts w:ascii="Times New Roman" w:hAnsi="Times New Roman" w:cs="Times New Roman"/>
+          <w:i/>
+          <w:iCs/>
+          <w:sz w:val="24"/>
+          <w:szCs w:val="24"/>
+        </w:rPr>
+        <w:t>VidaPlena</w:t>
+      </w:r>
+      <w:proofErr w:type="spellEnd"/>
+      <w:r>
+        <w:rPr>
+          <w:rFonts w:ascii="Times New Roman" w:hAnsi="Times New Roman" w:cs="Times New Roman"/>
+          <w:sz w:val="24"/>
+          <w:szCs w:val="24"/>
+        </w:rPr>
+        <w:t xml:space="preserve"> es una empresa que brinda servicios de cuidado geriátrico con el objetivo de ofrecer asistencia a domicilio de calidad a los adultos de tercera edad. Esto es posible ya que contamos con personal capacitado y especializado en cuidado geriátrico, el cual cuenta con las habilidades pertinentes para poder, de esa manera, proporcionar bienestar y calidez humana al paciente; y confianza a los familiares.</w:t>
+      </w:r>
+    </w:p>
+    <w:p>
+      <w:pPr>
+        <w:spacing w:line="480" w:lineRule="auto"/>
+        <w:rPr>
+          <w:rFonts w:ascii="Times New Roman" w:hAnsi="Times New Roman" w:cs="Times New Roman"/>
+          <w:sz w:val="24"/>
+          <w:szCs w:val="24"/>
+        </w:rPr>
+      </w:pPr>
+    </w:p>
+    <w:p>
+      <w:pPr>
+        <w:spacing w:line="480" w:lineRule="auto"/>
         <w:rPr>
           <w:rFonts w:ascii="Times New Roman" w:hAnsi="Times New Roman" w:cs="Times New Roman"/>
           <w:b/>
@@ -109,52 +151,8 @@
           <w:sz w:val="24"/>
           <w:szCs w:val="24"/>
         </w:rPr>
-        <w:t>DESCRIPCIÓN DE LA EMPRESA:</w:t>
-      </w:r>
-    </w:p>
-    <w:p>
-      <w:pPr>
-        <w:spacing w:line="480" w:lineRule="auto"/>
-        <w:rPr>
-          <w:rFonts w:ascii="Times New Roman" w:hAnsi="Times New Roman" w:cs="Times New Roman"/>
-          <w:sz w:val="24"/>
-          <w:szCs w:val="24"/>
-        </w:rPr>
-      </w:pPr>
-      <w:proofErr w:type="spellStart"/>
-      <w:r>
-        <w:rPr>
-          <w:rFonts w:ascii="Times New Roman" w:hAnsi="Times New Roman" w:cs="Times New Roman"/>
-          <w:i/>
-          <w:iCs/>
-          <w:sz w:val="24"/>
-          <w:szCs w:val="24"/>
-        </w:rPr>
-        <w:t>VidaPlena</w:t>
-      </w:r>
-      <w:proofErr w:type="spellEnd"/>
-      <w:r>
-        <w:rPr>
-          <w:rFonts w:ascii="Times New Roman" w:hAnsi="Times New Roman" w:cs="Times New Roman"/>
-          <w:sz w:val="24"/>
-          <w:szCs w:val="24"/>
-        </w:rPr>
-        <w:t xml:space="preserve"> es una empresa que brinda servicios de cuidado geriátrico con el objetivo de ofrecer asistencia a domicilio de calidad a los adultos de tercera edad. Esto es posible ya que contamos con personal capacitado y especializado en cuidado geriátrico, el cual cuenta con las habilidades pertinentes para poder, de esa manera, proporcionar bienestar y calidez humana al paciente; y confianza a los familiares.</w:t>
-      </w:r>
-    </w:p>
-    <w:p>
-      <w:pPr>
-        <w:spacing w:line="480" w:lineRule="auto"/>
-        <w:rPr>
-          <w:rFonts w:ascii="Times New Roman" w:hAnsi="Times New Roman" w:cs="Times New Roman"/>
-          <w:sz w:val="24"/>
-          <w:szCs w:val="24"/>
-        </w:rPr>
-      </w:pPr>
-    </w:p>
-    <w:p>
-      <w:pPr>
-        <w:spacing w:line="480" w:lineRule="auto"/>
+      </w:pPr>
+      <w:r>
         <w:rPr>
           <w:rFonts w:ascii="Times New Roman" w:hAnsi="Times New Roman" w:cs="Times New Roman"/>
           <w:b/>
@@ -162,8 +160,41 @@
           <w:sz w:val="24"/>
           <w:szCs w:val="24"/>
         </w:rPr>
-      </w:pPr>
-      <w:r>
+        <w:lastRenderedPageBreak/>
+        <w:t>MISIÓN:</w:t>
+      </w:r>
+    </w:p>
+    <w:p>
+      <w:pPr>
+        <w:spacing w:line="480" w:lineRule="auto"/>
+        <w:rPr>
+          <w:rFonts w:ascii="Times New Roman" w:hAnsi="Times New Roman" w:cs="Times New Roman"/>
+          <w:sz w:val="24"/>
+          <w:szCs w:val="24"/>
+        </w:rPr>
+      </w:pPr>
+      <w:r>
+        <w:rPr>
+          <w:rFonts w:ascii="Times New Roman" w:hAnsi="Times New Roman" w:cs="Times New Roman"/>
+          <w:sz w:val="24"/>
+          <w:szCs w:val="24"/>
+        </w:rPr>
+        <w:t>Nuestra misión es brindar el mejor servicio de cuidado y atención a los adultos de tercera edad, ofreciendo tranquilidad y confianza tanto al paciente como a sus familiares, a través de un personal altamente capacitado, con años de experiencia y calidez humana.</w:t>
+      </w:r>
+    </w:p>
+    <w:p>
+      <w:pPr>
+        <w:spacing w:line="480" w:lineRule="auto"/>
+        <w:rPr>
+          <w:rFonts w:ascii="Times New Roman" w:hAnsi="Times New Roman" w:cs="Times New Roman"/>
+          <w:sz w:val="24"/>
+          <w:szCs w:val="24"/>
+        </w:rPr>
+      </w:pPr>
+    </w:p>
+    <w:p>
+      <w:pPr>
+        <w:spacing w:line="480" w:lineRule="auto"/>
         <w:rPr>
           <w:rFonts w:ascii="Times New Roman" w:hAnsi="Times New Roman" w:cs="Times New Roman"/>
           <w:b/>
@@ -171,41 +202,8 @@
           <w:sz w:val="24"/>
           <w:szCs w:val="24"/>
         </w:rPr>
-        <w:lastRenderedPageBreak/>
-        <w:t>MISIÓN:</w:t>
-      </w:r>
-    </w:p>
-    <w:p>
-      <w:pPr>
-        <w:spacing w:line="480" w:lineRule="auto"/>
-        <w:rPr>
-          <w:rFonts w:ascii="Times New Roman" w:hAnsi="Times New Roman" w:cs="Times New Roman"/>
-          <w:sz w:val="24"/>
-          <w:szCs w:val="24"/>
-        </w:rPr>
-      </w:pPr>
-      <w:r>
-        <w:rPr>
-          <w:rFonts w:ascii="Times New Roman" w:hAnsi="Times New Roman" w:cs="Times New Roman"/>
-          <w:sz w:val="24"/>
-          <w:szCs w:val="24"/>
-        </w:rPr>
-        <w:t>Nuestra misión es brindar el mejor servicio de cuidado y atención a los adultos de tercera edad, ofreciendo tranquilidad y confianza tanto al paciente como a sus familiares, a través de un personal altamente capacitado, con años de experiencia y calidez humana.</w:t>
-      </w:r>
-    </w:p>
-    <w:p>
-      <w:pPr>
-        <w:spacing w:line="480" w:lineRule="auto"/>
-        <w:rPr>
-          <w:rFonts w:ascii="Times New Roman" w:hAnsi="Times New Roman" w:cs="Times New Roman"/>
-          <w:sz w:val="24"/>
-          <w:szCs w:val="24"/>
-        </w:rPr>
-      </w:pPr>
-    </w:p>
-    <w:p>
-      <w:pPr>
-        <w:spacing w:line="480" w:lineRule="auto"/>
+      </w:pPr>
+      <w:r>
         <w:rPr>
           <w:rFonts w:ascii="Times New Roman" w:hAnsi="Times New Roman" w:cs="Times New Roman"/>
           <w:b/>
@@ -213,15 +211,6 @@
           <w:sz w:val="24"/>
           <w:szCs w:val="24"/>
         </w:rPr>
-      </w:pPr>
-      <w:r>
-        <w:rPr>
-          <w:rFonts w:ascii="Times New Roman" w:hAnsi="Times New Roman" w:cs="Times New Roman"/>
-          <w:b/>
-          <w:bCs/>
-          <w:sz w:val="24"/>
-          <w:szCs w:val="24"/>
-        </w:rPr>
         <w:t>VISIÓN:</w:t>
       </w:r>
     </w:p>
@@ -244,6 +233,7 @@
       </w:r>
     </w:p>
     <w:sectPr>
+      <w:footerReference w:type="default" r:id="rId6"/>
       <w:pgSz w:w="12240" w:h="15840"/>
       <w:pgMar w:top="1417" w:right="1701" w:bottom="1417" w:left="1701" w:header="708" w:footer="708" w:gutter="0"/>
       <w:cols w:space="708"/>
@@ -251,6 +241,101 @@
     </w:sectPr>
   </w:body>
 </w:document>
+</file>
+
+<file path=word/endnotes.xml><?xml version="1.0" encoding="utf-8"?>
+<w:endnotes xmlns:wpc="http://schemas.microsoft.com/office/word/2010/wordprocessingCanvas" xmlns:cx="http://schemas.microsoft.com/office/drawing/2014/chartex" xmlns:cx1="http://schemas.microsoft.com/office/drawing/2015/9/8/chartex" xmlns:cx2="http://schemas.microsoft.com/office/drawing/2015/10/21/chartex" xmlns:cx3="http://schemas.microsoft.com/office/drawing/2016/5/9/chartex" xmlns:cx4="http://schemas.microsoft.com/office/drawing/2016/5/10/chartex" xmlns:cx5="http://schemas.microsoft.com/office/drawing/2016/5/11/chartex" xmlns:cx6="http://schemas.microsoft.com/office/drawing/2016/5/12/chartex" xmlns:cx7="http://schemas.microsoft.com/office/drawing/2016/5/13/chartex" xmlns:cx8="http://schemas.microsoft.com/office/drawing/2016/5/14/chartex" xmlns:mc="http://schemas.openxmlformats.org/markup-compatibility/2006" xmlns:aink="http://schemas.microsoft.com/office/drawing/2016/ink" xmlns:am3d="http://schemas.microsoft.com/office/drawing/2017/model3d" xmlns:o="urn:schemas-microsoft-com:office:office" xmlns:r="http://schemas.openxmlformats.org/officeDocument/2006/relationships" xmlns:m="http://schemas.openxmlformats.org/officeDocument/2006/math" xmlns:v="urn:schemas-microsoft-com:vml" xmlns:wp14="http://schemas.microsoft.com/office/word/2010/wordprocessingDrawing" xmlns:wp="http://schemas.openxmlformats.org/drawingml/2006/wordprocessingDrawing" xmlns:w10="urn:schemas-microsoft-com:office:word" xmlns:w="http://schemas.openxmlformats.org/wordprocessingml/2006/main" xmlns:w14="http://schemas.microsoft.com/office/word/2010/wordml" xmlns:w15="http://schemas.microsoft.com/office/word/2012/wordml" xmlns:w16cid="http://schemas.microsoft.com/office/word/2016/wordml/cid" xmlns:w16se="http://schemas.microsoft.com/office/word/2015/wordml/symex" xmlns:wpg="http://schemas.microsoft.com/office/word/2010/wordprocessingGroup" xmlns:wpi="http://schemas.microsoft.com/office/word/2010/wordprocessingInk" xmlns:wne="http://schemas.microsoft.com/office/word/2006/wordml" xmlns:wps="http://schemas.microsoft.com/office/word/2010/wordprocessingShape" mc:Ignorable="w14 w15 w16se w16cid wp14">
+  <w:endnote w:type="separator" w:id="-1">
+    <w:p>
+      <w:pPr>
+        <w:spacing w:after="0" w:line="240" w:lineRule="auto"/>
+      </w:pPr>
+      <w:r>
+        <w:separator/>
+      </w:r>
+    </w:p>
+  </w:endnote>
+  <w:endnote w:type="continuationSeparator" w:id="0">
+    <w:p>
+      <w:pPr>
+        <w:spacing w:after="0" w:line="240" w:lineRule="auto"/>
+      </w:pPr>
+      <w:r>
+        <w:continuationSeparator/>
+      </w:r>
+    </w:p>
+  </w:endnote>
+</w:endnotes>
+</file>
+
+<file path=word/footer1.xml><?xml version="1.0" encoding="utf-8"?>
+<w:ftr xmlns:wpc="http://schemas.microsoft.com/office/word/2010/wordprocessingCanvas" xmlns:cx="http://schemas.microsoft.com/office/drawing/2014/chartex" xmlns:cx1="http://schemas.microsoft.com/office/drawing/2015/9/8/chartex" xmlns:cx2="http://schemas.microsoft.com/office/drawing/2015/10/21/chartex" xmlns:cx3="http://schemas.microsoft.com/office/drawing/2016/5/9/chartex" xmlns:cx4="http://schemas.microsoft.com/office/drawing/2016/5/10/chartex" xmlns:cx5="http://schemas.microsoft.com/office/drawing/2016/5/11/chartex" xmlns:cx6="http://schemas.microsoft.com/office/drawing/2016/5/12/chartex" xmlns:cx7="http://schemas.microsoft.com/office/drawing/2016/5/13/chartex" xmlns:cx8="http://schemas.microsoft.com/office/drawing/2016/5/14/chartex" xmlns:mc="http://schemas.openxmlformats.org/markup-compatibility/2006" xmlns:aink="http://schemas.microsoft.com/office/drawing/2016/ink" xmlns:am3d="http://schemas.microsoft.com/office/drawing/2017/model3d" xmlns:o="urn:schemas-microsoft-com:office:office" xmlns:r="http://schemas.openxmlformats.org/officeDocument/2006/relationships" xmlns:m="http://schemas.openxmlformats.org/officeDocument/2006/math" xmlns:v="urn:schemas-microsoft-com:vml" xmlns:wp14="http://schemas.microsoft.com/office/word/2010/wordprocessingDrawing" xmlns:wp="http://schemas.openxmlformats.org/drawingml/2006/wordprocessingDrawing" xmlns:w10="urn:schemas-microsoft-com:office:word" xmlns:w="http://schemas.openxmlformats.org/wordprocessingml/2006/main" xmlns:w14="http://schemas.microsoft.com/office/word/2010/wordml" xmlns:w15="http://schemas.microsoft.com/office/word/2012/wordml" xmlns:w16cid="http://schemas.microsoft.com/office/word/2016/wordml/cid" xmlns:w16se="http://schemas.microsoft.com/office/word/2015/wordml/symex" xmlns:wpg="http://schemas.microsoft.com/office/word/2010/wordprocessingGroup" xmlns:wpi="http://schemas.microsoft.com/office/word/2010/wordprocessingInk" xmlns:wne="http://schemas.microsoft.com/office/word/2006/wordml" xmlns:wps="http://schemas.microsoft.com/office/word/2010/wordprocessingShape" mc:Ignorable="w14 w15 w16se w16cid wp14">
+  <w:sdt>
+    <w:sdtPr>
+      <w:id w:val="-1070888124"/>
+      <w:docPartObj>
+        <w:docPartGallery w:val="Page Numbers (Bottom of Page)"/>
+        <w:docPartUnique/>
+      </w:docPartObj>
+    </w:sdtPr>
+    <w:sdtContent>
+      <w:p>
+        <w:pPr>
+          <w:pStyle w:val="Piedepgina"/>
+          <w:jc w:val="right"/>
+        </w:pPr>
+        <w:r>
+          <w:fldChar w:fldCharType="begin"/>
+        </w:r>
+        <w:r>
+          <w:instrText>PAGE   \* MERGEFORMAT</w:instrText>
+        </w:r>
+        <w:r>
+          <w:fldChar w:fldCharType="separate"/>
+        </w:r>
+        <w:r>
+          <w:rPr>
+            <w:lang w:val="es-ES"/>
+          </w:rPr>
+          <w:t>2</w:t>
+        </w:r>
+        <w:r>
+          <w:fldChar w:fldCharType="end"/>
+        </w:r>
+      </w:p>
+    </w:sdtContent>
+  </w:sdt>
+  <w:p>
+    <w:pPr>
+      <w:pStyle w:val="Piedepgina"/>
+    </w:pPr>
+  </w:p>
+</w:ftr>
+</file>
+
+<file path=word/footnotes.xml><?xml version="1.0" encoding="utf-8"?>
+<w:footnotes xmlns:wpc="http://schemas.microsoft.com/office/word/2010/wordprocessingCanvas" xmlns:cx="http://schemas.microsoft.com/office/drawing/2014/chartex" xmlns:cx1="http://schemas.microsoft.com/office/drawing/2015/9/8/chartex" xmlns:cx2="http://schemas.microsoft.com/office/drawing/2015/10/21/chartex" xmlns:cx3="http://schemas.microsoft.com/office/drawing/2016/5/9/chartex" xmlns:cx4="http://schemas.microsoft.com/office/drawing/2016/5/10/chartex" xmlns:cx5="http://schemas.microsoft.com/office/drawing/2016/5/11/chartex" xmlns:cx6="http://schemas.microsoft.com/office/drawing/2016/5/12/chartex" xmlns:cx7="http://schemas.microsoft.com/office/drawing/2016/5/13/chartex" xmlns:cx8="http://schemas.microsoft.com/office/drawing/2016/5/14/chartex" xmlns:mc="http://schemas.openxmlformats.org/markup-compatibility/2006" xmlns:aink="http://schemas.microsoft.com/office/drawing/2016/ink" xmlns:am3d="http://schemas.microsoft.com/office/drawing/2017/model3d" xmlns:o="urn:schemas-microsoft-com:office:office" xmlns:r="http://schemas.openxmlformats.org/officeDocument/2006/relationships" xmlns:m="http://schemas.openxmlformats.org/officeDocument/2006/math" xmlns:v="urn:schemas-microsoft-com:vml" xmlns:wp14="http://schemas.microsoft.com/office/word/2010/wordprocessingDrawing" xmlns:wp="http://schemas.openxmlformats.org/drawingml/2006/wordprocessingDrawing" xmlns:w10="urn:schemas-microsoft-com:office:word" xmlns:w="http://schemas.openxmlformats.org/wordprocessingml/2006/main" xmlns:w14="http://schemas.microsoft.com/office/word/2010/wordml" xmlns:w15="http://schemas.microsoft.com/office/word/2012/wordml" xmlns:w16cid="http://schemas.microsoft.com/office/word/2016/wordml/cid" xmlns:w16se="http://schemas.microsoft.com/office/word/2015/wordml/symex" xmlns:wpg="http://schemas.microsoft.com/office/word/2010/wordprocessingGroup" xmlns:wpi="http://schemas.microsoft.com/office/word/2010/wordprocessingInk" xmlns:wne="http://schemas.microsoft.com/office/word/2006/wordml" xmlns:wps="http://schemas.microsoft.com/office/word/2010/wordprocessingShape" mc:Ignorable="w14 w15 w16se w16cid wp14">
+  <w:footnote w:type="separator" w:id="-1">
+    <w:p>
+      <w:pPr>
+        <w:spacing w:after="0" w:line="240" w:lineRule="auto"/>
+      </w:pPr>
+      <w:r>
+        <w:separator/>
+      </w:r>
+    </w:p>
+  </w:footnote>
+  <w:footnote w:type="continuationSeparator" w:id="0">
+    <w:p>
+      <w:pPr>
+        <w:spacing w:after="0" w:line="240" w:lineRule="auto"/>
+      </w:pPr>
+      <w:r>
+        <w:continuationSeparator/>
+      </w:r>
+    </w:p>
+  </w:footnote>
+</w:footnotes>
 </file>
 
 <file path=word/styles.xml><?xml version="1.0" encoding="utf-8"?>
@@ -376,6 +461,7 @@
     <w:lsdException w:name="HTML Sample" w:semiHidden="1" w:unhideWhenUsed="1"/>
     <w:lsdException w:name="HTML Typewriter" w:semiHidden="1" w:unhideWhenUsed="1"/>
     <w:lsdException w:name="HTML Variable" w:semiHidden="1" w:unhideWhenUsed="1"/>
+    <w:lsdException w:name="Normal Table" w:semiHidden="1" w:unhideWhenUsed="1"/>
     <w:lsdException w:name="annotation subject" w:semiHidden="1" w:unhideWhenUsed="1"/>
     <w:lsdException w:name="No List" w:semiHidden="1" w:unhideWhenUsed="1"/>
     <w:lsdException w:name="Outline List 1" w:semiHidden="1" w:unhideWhenUsed="1"/>
@@ -421,9 +507,11 @@
     <w:lsdException w:name="Table Subtle 1" w:semiHidden="1" w:unhideWhenUsed="1"/>
     <w:lsdException w:name="Table Subtle 2" w:semiHidden="1" w:unhideWhenUsed="1"/>
     <w:lsdException w:name="Table Web 1" w:semiHidden="1" w:unhideWhenUsed="1"/>
+    <w:lsdException w:name="Table Web 2" w:semiHidden="1" w:unhideWhenUsed="1"/>
     <w:lsdException w:name="Table Web 3" w:semiHidden="1" w:unhideWhenUsed="1"/>
     <w:lsdException w:name="Balloon Text" w:semiHidden="1" w:unhideWhenUsed="1"/>
     <w:lsdException w:name="Table Grid" w:uiPriority="39"/>
+    <w:lsdException w:name="Table Theme" w:semiHidden="1" w:unhideWhenUsed="1"/>
     <w:lsdException w:name="Placeholder Text" w:semiHidden="1"/>
     <w:lsdException w:name="No Spacing" w:uiPriority="1" w:qFormat="1"/>
     <w:lsdException w:name="Light Shading" w:uiPriority="60"/>
@@ -650,13 +738,13 @@
     <w:name w:val="Normal"/>
     <w:qFormat/>
   </w:style>
-  <w:style w:type="character" w:default="1" w:styleId="DefaultParagraphFont">
+  <w:style w:type="character" w:default="1" w:styleId="Fuentedeprrafopredeter">
     <w:name w:val="Default Paragraph Font"/>
     <w:uiPriority w:val="1"/>
     <w:semiHidden/>
     <w:unhideWhenUsed/>
   </w:style>
-  <w:style w:type="table" w:default="1" w:styleId="TableNormal">
+  <w:style w:type="table" w:default="1" w:styleId="Tablanormal">
     <w:name w:val="Normal Table"/>
     <w:uiPriority w:val="99"/>
     <w:semiHidden/>
@@ -671,11 +759,55 @@
       </w:tblCellMar>
     </w:tblPr>
   </w:style>
-  <w:style w:type="numbering" w:default="1" w:styleId="NoList">
+  <w:style w:type="numbering" w:default="1" w:styleId="Sinlista">
     <w:name w:val="No List"/>
     <w:uiPriority w:val="99"/>
     <w:semiHidden/>
     <w:unhideWhenUsed/>
+  </w:style>
+  <w:style w:type="paragraph" w:styleId="Encabezado">
+    <w:name w:val="header"/>
+    <w:basedOn w:val="Normal"/>
+    <w:link w:val="EncabezadoCar"/>
+    <w:uiPriority w:val="99"/>
+    <w:unhideWhenUsed/>
+    <w:rsid w:val="00937508"/>
+    <w:pPr>
+      <w:tabs>
+        <w:tab w:val="center" w:pos="4252"/>
+        <w:tab w:val="right" w:pos="8504"/>
+      </w:tabs>
+      <w:spacing w:after="0" w:line="240" w:lineRule="auto"/>
+    </w:pPr>
+  </w:style>
+  <w:style w:type="character" w:customStyle="1" w:styleId="EncabezadoCar">
+    <w:name w:val="Encabezado Car"/>
+    <w:basedOn w:val="Fuentedeprrafopredeter"/>
+    <w:link w:val="Encabezado"/>
+    <w:uiPriority w:val="99"/>
+    <w:rsid w:val="00937508"/>
+  </w:style>
+  <w:style w:type="paragraph" w:styleId="Piedepgina">
+    <w:name w:val="footer"/>
+    <w:basedOn w:val="Normal"/>
+    <w:link w:val="PiedepginaCar"/>
+    <w:uiPriority w:val="99"/>
+    <w:unhideWhenUsed/>
+    <w:rsid w:val="00937508"/>
+    <w:pPr>
+      <w:tabs>
+        <w:tab w:val="center" w:pos="4252"/>
+        <w:tab w:val="right" w:pos="8504"/>
+      </w:tabs>
+      <w:spacing w:after="0" w:line="240" w:lineRule="auto"/>
+    </w:pPr>
+  </w:style>
+  <w:style w:type="character" w:customStyle="1" w:styleId="PiedepginaCar">
+    <w:name w:val="Pie de página Car"/>
+    <w:basedOn w:val="Fuentedeprrafopredeter"/>
+    <w:link w:val="Piedepgina"/>
+    <w:uiPriority w:val="99"/>
+    <w:rsid w:val="00937508"/>
   </w:style>
 </w:styles>
 </file>

</xml_diff>